<commit_message>
Comment on third research question
</commit_message>
<xml_diff>
--- a/Doctoral Thesis Exposé-Real.docx
+++ b/Doctoral Thesis Exposé-Real.docx
@@ -1621,6 +1621,7 @@
           <w:lang w:val="en-US"/>
         </w:rPr>
       </w:pPr>
+      <w:commentRangeStart w:id="1"/>
       <w:r>
         <w:rPr>
           <w:rFonts w:ascii="Arial" w:hAnsi="Arial" w:cs="Arial"/>
@@ -1662,6 +1663,13 @@
           <w:lang w:val="en-US"/>
         </w:rPr>
         <w:t xml:space="preserve"> biodiversity, food security, and telecoupled land demand? </w:t>
+      </w:r>
+      <w:commentRangeEnd w:id="1"/>
+      <w:r>
+        <w:rPr>
+          <w:rStyle w:val="CommentReference"/>
+        </w:rPr>
+        <w:commentReference w:id="1"/>
       </w:r>
     </w:p>
     <w:p>
@@ -1775,6 +1783,10 @@
         </w:rPr>
       </w:pPr>
       <w:r>
+        <w:rPr>
+          <w:noProof/>
+          <w:lang w:eastAsia="de-DE"/>
+        </w:rPr>
         <w:drawing>
           <wp:inline distT="0" distB="0" distL="0" distR="0" wp14:anchorId="56C91933" wp14:editId="7BD8AB31">
             <wp:extent cx="5760720" cy="3212203"/>
@@ -1887,6 +1899,7 @@
           <w:rFonts w:ascii="Arial" w:hAnsi="Arial" w:cs="Arial"/>
           <w:noProof/>
           <w:szCs w:val="24"/>
+          <w:lang w:val="en-US"/>
         </w:rPr>
         <w:t xml:space="preserve">1. </w:t>
       </w:r>
@@ -1895,6 +1908,7 @@
           <w:rFonts w:ascii="Arial" w:hAnsi="Arial" w:cs="Arial"/>
           <w:noProof/>
           <w:szCs w:val="24"/>
+          <w:lang w:val="en-US"/>
         </w:rPr>
         <w:tab/>
         <w:t xml:space="preserve">UNCCD. </w:t>
@@ -1906,6 +1920,7 @@
           <w:iCs/>
           <w:noProof/>
           <w:szCs w:val="24"/>
+          <w:lang w:val="en-US"/>
         </w:rPr>
         <w:t>The Global Land Outlook, First Edition</w:t>
       </w:r>
@@ -1914,8 +1929,17 @@
           <w:rFonts w:ascii="Arial" w:hAnsi="Arial" w:cs="Arial"/>
           <w:noProof/>
           <w:szCs w:val="24"/>
-        </w:rPr>
-        <w:t>. Bonn, Germany; 2017. www.unccd.int/glo.</w:t>
+          <w:lang w:val="en-US"/>
+        </w:rPr>
+        <w:t xml:space="preserve">. </w:t>
+      </w:r>
+      <w:r>
+        <w:rPr>
+          <w:rFonts w:ascii="Arial" w:hAnsi="Arial" w:cs="Arial"/>
+          <w:noProof/>
+          <w:szCs w:val="24"/>
+        </w:rPr>
+        <w:t>Bonn, Germany; 2017. www.unccd.int/glo.</w:t>
       </w:r>
     </w:p>
     <w:p>
@@ -1930,6 +1954,7 @@
           <w:rFonts w:ascii="Arial" w:hAnsi="Arial" w:cs="Arial"/>
           <w:noProof/>
           <w:szCs w:val="24"/>
+          <w:lang w:val="en-US"/>
         </w:rPr>
       </w:pPr>
       <w:r>
@@ -1947,7 +1972,16 @@
           <w:szCs w:val="24"/>
         </w:rPr>
         <w:tab/>
-        <w:t xml:space="preserve">Creutzig F, Bren d’Amour C, Weddige U, et al. Assessing human and environmental pressures of global land-use change 2000–2010. </w:t>
+        <w:t xml:space="preserve">Creutzig F, Bren d’Amour C, Weddige U, et al. </w:t>
+      </w:r>
+      <w:r>
+        <w:rPr>
+          <w:rFonts w:ascii="Arial" w:hAnsi="Arial" w:cs="Arial"/>
+          <w:noProof/>
+          <w:szCs w:val="24"/>
+          <w:lang w:val="en-US"/>
+        </w:rPr>
+        <w:t xml:space="preserve">Assessing human and environmental pressures of global land-use change 2000–2010. </w:t>
       </w:r>
       <w:r>
         <w:rPr>
@@ -1956,6 +1990,7 @@
           <w:iCs/>
           <w:noProof/>
           <w:szCs w:val="24"/>
+          <w:lang w:val="en-US"/>
         </w:rPr>
         <w:t>Glob Sustain</w:t>
       </w:r>
@@ -1964,6 +1999,7 @@
           <w:rFonts w:ascii="Arial" w:hAnsi="Arial" w:cs="Arial"/>
           <w:noProof/>
           <w:szCs w:val="24"/>
+          <w:lang w:val="en-US"/>
         </w:rPr>
         <w:t>. 2019;2:1-17. doi:10.1017/sus.2018.15</w:t>
       </w:r>
@@ -1980,6 +2016,7 @@
           <w:rFonts w:ascii="Arial" w:hAnsi="Arial" w:cs="Arial"/>
           <w:noProof/>
           <w:szCs w:val="24"/>
+          <w:lang w:val="en-US"/>
         </w:rPr>
       </w:pPr>
       <w:r>
@@ -1987,6 +2024,7 @@
           <w:rFonts w:ascii="Arial" w:hAnsi="Arial" w:cs="Arial"/>
           <w:noProof/>
           <w:szCs w:val="24"/>
+          <w:lang w:val="en-US"/>
         </w:rPr>
         <w:t xml:space="preserve">3. </w:t>
       </w:r>
@@ -1995,6 +2033,7 @@
           <w:rFonts w:ascii="Arial" w:hAnsi="Arial" w:cs="Arial"/>
           <w:noProof/>
           <w:szCs w:val="24"/>
+          <w:lang w:val="en-US"/>
         </w:rPr>
         <w:tab/>
         <w:t xml:space="preserve">Mahmood R, Pielke RA, McAlpine CA. Climate-relevant land use and land cover change policies. </w:t>
@@ -2006,6 +2045,7 @@
           <w:iCs/>
           <w:noProof/>
           <w:szCs w:val="24"/>
+          <w:lang w:val="en-US"/>
         </w:rPr>
         <w:t>Bull Am Meteorol Soc</w:t>
       </w:r>
@@ -2014,6 +2054,7 @@
           <w:rFonts w:ascii="Arial" w:hAnsi="Arial" w:cs="Arial"/>
           <w:noProof/>
           <w:szCs w:val="24"/>
+          <w:lang w:val="en-US"/>
         </w:rPr>
         <w:t>. 2016;97(2):195-202. doi:10.1175/BAMS-D-14-00221.1</w:t>
       </w:r>
@@ -2030,6 +2071,7 @@
           <w:rFonts w:ascii="Arial" w:hAnsi="Arial" w:cs="Arial"/>
           <w:noProof/>
           <w:szCs w:val="24"/>
+          <w:lang w:val="en-US"/>
         </w:rPr>
       </w:pPr>
       <w:r>
@@ -2037,6 +2079,7 @@
           <w:rFonts w:ascii="Arial" w:hAnsi="Arial" w:cs="Arial"/>
           <w:noProof/>
           <w:szCs w:val="24"/>
+          <w:lang w:val="en-US"/>
         </w:rPr>
         <w:t xml:space="preserve">4. </w:t>
       </w:r>
@@ -2045,6 +2088,7 @@
           <w:rFonts w:ascii="Arial" w:hAnsi="Arial" w:cs="Arial"/>
           <w:noProof/>
           <w:szCs w:val="24"/>
+          <w:lang w:val="en-US"/>
         </w:rPr>
         <w:tab/>
         <w:t xml:space="preserve">Rezende CL, Fraga JS, Sessa JC, de Souza GVP, Assad ED, Scarano FR. Land use policy as a driver for climate change adaptation: A case in the domain of the Brazilian Atlantic forest. </w:t>
@@ -2056,6 +2100,7 @@
           <w:iCs/>
           <w:noProof/>
           <w:szCs w:val="24"/>
+          <w:lang w:val="en-US"/>
         </w:rPr>
         <w:t>Land use policy</w:t>
       </w:r>
@@ -2064,6 +2109,7 @@
           <w:rFonts w:ascii="Arial" w:hAnsi="Arial" w:cs="Arial"/>
           <w:noProof/>
           <w:szCs w:val="24"/>
+          <w:lang w:val="en-US"/>
         </w:rPr>
         <w:t>. 2018;72(May 2017):563-569. doi:10.1016/j.landusepol.2018.01.027</w:t>
       </w:r>
@@ -2080,6 +2126,7 @@
           <w:rFonts w:ascii="Arial" w:hAnsi="Arial" w:cs="Arial"/>
           <w:noProof/>
           <w:szCs w:val="24"/>
+          <w:lang w:val="en-US"/>
         </w:rPr>
       </w:pPr>
       <w:r>
@@ -2087,6 +2134,7 @@
           <w:rFonts w:ascii="Arial" w:hAnsi="Arial" w:cs="Arial"/>
           <w:noProof/>
           <w:szCs w:val="24"/>
+          <w:lang w:val="en-US"/>
         </w:rPr>
         <w:lastRenderedPageBreak/>
         <w:t xml:space="preserve">5. </w:t>
@@ -2096,6 +2144,7 @@
           <w:rFonts w:ascii="Arial" w:hAnsi="Arial" w:cs="Arial"/>
           <w:noProof/>
           <w:szCs w:val="24"/>
+          <w:lang w:val="en-US"/>
         </w:rPr>
         <w:tab/>
         <w:t xml:space="preserve">Howlett M, Rayner J. Design Principles for Policy Mixes: Cohesion and Coherence in ‘New Governance Arrangements.’ </w:t>
@@ -2107,6 +2156,7 @@
           <w:iCs/>
           <w:noProof/>
           <w:szCs w:val="24"/>
+          <w:lang w:val="en-US"/>
         </w:rPr>
         <w:t>Policy Soc</w:t>
       </w:r>
@@ -2115,6 +2165,7 @@
           <w:rFonts w:ascii="Arial" w:hAnsi="Arial" w:cs="Arial"/>
           <w:noProof/>
           <w:szCs w:val="24"/>
+          <w:lang w:val="en-US"/>
         </w:rPr>
         <w:t>. 2007;26(4):1-18. doi:10.1016/s1449-4035(07)70118-2</w:t>
       </w:r>
@@ -2137,6 +2188,7 @@
           <w:rFonts w:ascii="Arial" w:hAnsi="Arial" w:cs="Arial"/>
           <w:noProof/>
           <w:szCs w:val="24"/>
+          <w:lang w:val="en-US"/>
         </w:rPr>
         <w:t xml:space="preserve">6. </w:t>
       </w:r>
@@ -2145,6 +2197,7 @@
           <w:rFonts w:ascii="Arial" w:hAnsi="Arial" w:cs="Arial"/>
           <w:noProof/>
           <w:szCs w:val="24"/>
+          <w:lang w:val="en-US"/>
         </w:rPr>
         <w:tab/>
         <w:t xml:space="preserve">Aznar-Sánchez JA, Piquer-Rodríguez M, Velasco-Muñoz JF, Manzano-Agugliaro F. Worldwide research trends on sustainable land use in agriculture. </w:t>
@@ -2290,7 +2343,6 @@
         </w:rPr>
         <w:t xml:space="preserve">Reference </w:t>
       </w:r>
-      <w:bookmarkStart w:id="1" w:name="_GoBack"/>
       <w:r>
         <w:rPr>
           <w:color w:val="FF0000"/>
@@ -2298,13 +2350,36 @@
         </w:rPr>
         <w:t>#x</w:t>
       </w:r>
-      <w:bookmarkEnd w:id="1"/>
       <w:r>
         <w:rPr>
           <w:lang w:val="en-US"/>
         </w:rPr>
         <w:t xml:space="preserve"> kind of mentions it in a general way. (I’ll keep looking for a better reference)</w:t>
       </w:r>
+    </w:p>
+  </w:comment>
+  <w:comment w:id="1" w:author="Edna Johanna Molina Bacca" w:date="2019-11-08T17:22:00Z" w:initials="EJMB">
+    <w:p>
+      <w:pPr>
+        <w:pStyle w:val="CommentText"/>
+        <w:rPr>
+          <w:lang w:val="en-US"/>
+        </w:rPr>
+      </w:pPr>
+      <w:r>
+        <w:rPr>
+          <w:rStyle w:val="CommentReference"/>
+        </w:rPr>
+        <w:annotationRef/>
+      </w:r>
+      <w:r>
+        <w:rPr>
+          <w:lang w:val="en-US"/>
+        </w:rPr>
+        <w:t>Not really sure about this one.</w:t>
+      </w:r>
+      <w:bookmarkStart w:id="2" w:name="_GoBack"/>
+      <w:bookmarkEnd w:id="2"/>
     </w:p>
   </w:comment>
 </w:comments>
@@ -2313,6 +2388,7 @@
 <file path=word/commentsExtended.xml><?xml version="1.0" encoding="utf-8"?>
 <w15:commentsEx xmlns:wpc="http://schemas.microsoft.com/office/word/2010/wordprocessingCanvas" xmlns:mc="http://schemas.openxmlformats.org/markup-compatibility/2006" xmlns:o="urn:schemas-microsoft-com:office:office" xmlns:r="http://schemas.openxmlformats.org/officeDocument/2006/relationships" xmlns:m="http://schemas.openxmlformats.org/officeDocument/2006/math" xmlns:v="urn:schemas-microsoft-com:vml" xmlns:wp14="http://schemas.microsoft.com/office/word/2010/wordprocessingDrawing" xmlns:wp="http://schemas.openxmlformats.org/drawingml/2006/wordprocessingDrawing" xmlns:w10="urn:schemas-microsoft-com:office:word" xmlns:w="http://schemas.openxmlformats.org/wordprocessingml/2006/main" xmlns:w14="http://schemas.microsoft.com/office/word/2010/wordml" xmlns:w15="http://schemas.microsoft.com/office/word/2012/wordml" xmlns:wpg="http://schemas.microsoft.com/office/word/2010/wordprocessingGroup" xmlns:wpi="http://schemas.microsoft.com/office/word/2010/wordprocessingInk" xmlns:wne="http://schemas.microsoft.com/office/word/2006/wordml" xmlns:wps="http://schemas.microsoft.com/office/word/2010/wordprocessingShape" mc:Ignorable="w14 w15 wp14">
   <w15:commentEx w15:paraId="422C65B2" w15:done="0"/>
+  <w15:commentEx w15:paraId="3DAC2580" w15:done="0"/>
 </w15:commentsEx>
 </file>
 
@@ -3729,7 +3805,7 @@
 </file>
 
 <file path=customXml/itemProps1.xml><?xml version="1.0" encoding="utf-8"?>
-<ds:datastoreItem xmlns:ds="http://schemas.openxmlformats.org/officeDocument/2006/customXml" ds:itemID="{0AF69E8F-8CCB-48BB-A595-5B1A079F95F5}">
+<ds:datastoreItem xmlns:ds="http://schemas.openxmlformats.org/officeDocument/2006/customXml" ds:itemID="{47694519-DEB9-49B2-9AA3-7DFF7AE2A1A5}">
   <ds:schemaRefs>
     <ds:schemaRef ds:uri="http://schemas.openxmlformats.org/officeDocument/2006/bibliography"/>
   </ds:schemaRefs>

</xml_diff>